<commit_message>
Version 1.0.7 - Contenidos completos, menus y documentos
</commit_message>
<xml_diff>
--- a/data/documentos/Lista.docx
+++ b/data/documentos/Lista.docx
@@ -10825,7 +10825,7 @@
         <mc:AlternateContent>
           <mc:Choice Requires="wps">
             <w:drawing>
-              <wp:anchor distT="45720" distB="45720" distL="114300" distR="114300" simplePos="0" relativeHeight="251659264" behindDoc="1" locked="0" layoutInCell="1" allowOverlap="1" wp14:anchorId="244F1935" wp14:editId="6D14AF5C">
+              <wp:anchor distT="45720" distB="45720" distL="114300" distR="114300" simplePos="0" relativeHeight="251659264" behindDoc="1" locked="0" layoutInCell="1" allowOverlap="1" wp14:anchorId="3D30CE48" wp14:editId="1466731B">
                 <wp:simplePos x="0" y="0"/>
                 <wp:positionH relativeFrom="column">
                   <wp:posOffset>-537845</wp:posOffset>
@@ -10882,8 +10882,13 @@
                             </w:r>
                           </w:p>
                           <w:p>
+                            <w:proofErr w:type="gramStart"/>
                             <w:r>
-                              <w:t>Profr./a:</w:t>
+                              <w:t>Profr./</w:t>
+                            </w:r>
+                            <w:proofErr w:type="gramEnd"/>
+                            <w:r>
+                              <w:t>a:</w:t>
                             </w:r>
                           </w:p>
                         </w:txbxContent>
@@ -10905,7 +10910,7 @@
           </mc:Choice>
           <mc:Fallback>
             <w:pict>
-              <v:shapetype w14:anchorId="244F1935" id="_x0000_t202" coordsize="21600,21600" o:spt="202" path="m,l,21600r21600,l21600,xe">
+              <v:shapetype w14:anchorId="3D30CE48" id="_x0000_t202" coordsize="21600,21600" o:spt="202" path="m,l,21600r21600,l21600,xe">
                 <v:stroke joinstyle="miter"/>
                 <v:path gradientshapeok="t" o:connecttype="rect"/>
               </v:shapetype>
@@ -10926,8 +10931,13 @@
                       </w:r>
                     </w:p>
                     <w:p>
+                      <w:proofErr w:type="gramStart"/>
                       <w:r>
-                        <w:t>Profr./a:</w:t>
+                        <w:t>Profr./</w:t>
+                      </w:r>
+                      <w:proofErr w:type="gramEnd"/>
+                      <w:r>
+                        <w:t>a:</w:t>
                       </w:r>
                     </w:p>
                   </w:txbxContent>
@@ -10947,7 +10957,7 @@
         <mc:AlternateContent>
           <mc:Choice Requires="wps">
             <w:drawing>
-              <wp:anchor distT="45720" distB="45720" distL="114300" distR="114300" simplePos="0" relativeHeight="251661312" behindDoc="1" locked="0" layoutInCell="1" allowOverlap="1" wp14:anchorId="41285BA2" wp14:editId="23AE342F">
+              <wp:anchor distT="45720" distB="45720" distL="114300" distR="114300" simplePos="0" relativeHeight="251661312" behindDoc="1" locked="0" layoutInCell="1" allowOverlap="1" wp14:anchorId="395A8935" wp14:editId="614E8B25">
                 <wp:simplePos x="0" y="0"/>
                 <wp:positionH relativeFrom="margin">
                   <wp:posOffset>2519680</wp:posOffset>
@@ -10997,9 +11007,11 @@
                             <w:r>
                               <w:t xml:space="preserve">Vo. Bo. </w:t>
                             </w:r>
+                            <w:proofErr w:type="gramStart"/>
                             <w:r>
                               <w:t>Director</w:t>
                             </w:r>
+                            <w:proofErr w:type="gramEnd"/>
                           </w:p>
                           <w:p>
                             <w:r>
@@ -11007,8 +11019,13 @@
                             </w:r>
                           </w:p>
                           <w:p>
+                            <w:proofErr w:type="gramStart"/>
                             <w:r>
-                              <w:t>Profr./a:</w:t>
+                              <w:t>Profr./</w:t>
+                            </w:r>
+                            <w:proofErr w:type="gramEnd"/>
+                            <w:r>
+                              <w:t>a:</w:t>
                             </w:r>
                           </w:p>
                         </w:txbxContent>
@@ -11030,7 +11047,7 @@
           </mc:Choice>
           <mc:Fallback>
             <w:pict>
-              <v:shape w14:anchorId="41285BA2" id="_x0000_s1027" type="#_x0000_t202" style="position:absolute;margin-left:198.4pt;margin-top:369.2pt;width:247.5pt;height:110.6pt;z-index:-251655168;visibility:visible;mso-wrap-style:square;mso-width-percent:0;mso-height-percent:200;mso-wrap-distance-left:9pt;mso-wrap-distance-top:3.6pt;mso-wrap-distance-right:9pt;mso-wrap-distance-bottom:3.6pt;mso-position-horizontal:absolute;mso-position-horizontal-relative:margin;mso-position-vertical:absolute;mso-position-vertical-relative:text;mso-width-percent:0;mso-height-percent:200;mso-width-relative:margin;mso-height-relative:margin;v-text-anchor:top" o:gfxdata="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" strokecolor="window">
+              <v:shape w14:anchorId="395A8935" id="_x0000_s1027" type="#_x0000_t202" style="position:absolute;margin-left:198.4pt;margin-top:369.2pt;width:247.5pt;height:110.6pt;z-index:-251655168;visibility:visible;mso-wrap-style:square;mso-width-percent:0;mso-height-percent:200;mso-wrap-distance-left:9pt;mso-wrap-distance-top:3.6pt;mso-wrap-distance-right:9pt;mso-wrap-distance-bottom:3.6pt;mso-position-horizontal:absolute;mso-position-horizontal-relative:margin;mso-position-vertical:absolute;mso-position-vertical-relative:text;mso-width-percent:0;mso-height-percent:200;mso-width-relative:margin;mso-height-relative:margin;v-text-anchor:top" o:gfxdata="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" strokecolor="window">
                 <v:textbox style="mso-fit-shape-to-text:t">
                   <w:txbxContent>
                     <w:p>
@@ -11040,9 +11057,11 @@
                       <w:r>
                         <w:t xml:space="preserve">Vo. Bo. </w:t>
                       </w:r>
+                      <w:proofErr w:type="gramStart"/>
                       <w:r>
                         <w:t>Director</w:t>
                       </w:r>
+                      <w:proofErr w:type="gramEnd"/>
                     </w:p>
                     <w:p>
                       <w:r>
@@ -11050,8 +11069,13 @@
                       </w:r>
                     </w:p>
                     <w:p>
+                      <w:proofErr w:type="gramStart"/>
                       <w:r>
-                        <w:t>Profr./a:</w:t>
+                        <w:t>Profr./</w:t>
+                      </w:r>
+                      <w:proofErr w:type="gramEnd"/>
+                      <w:r>
+                        <w:t>a:</w:t>
                       </w:r>
                     </w:p>
                   </w:txbxContent>
@@ -11072,7 +11096,7 @@
         <mc:AlternateContent>
           <mc:Choice Requires="wps">
             <w:drawing>
-              <wp:anchor distT="45720" distB="45720" distL="114300" distR="114300" simplePos="0" relativeHeight="251663360" behindDoc="1" locked="0" layoutInCell="1" allowOverlap="1" wp14:anchorId="1BEF3927" wp14:editId="798EFD9B">
+              <wp:anchor distT="45720" distB="45720" distL="114300" distR="114300" simplePos="0" relativeHeight="251663360" behindDoc="1" locked="0" layoutInCell="1" allowOverlap="1" wp14:anchorId="1D3D02EE" wp14:editId="48A61AEF">
                 <wp:simplePos x="0" y="0"/>
                 <wp:positionH relativeFrom="margin">
                   <wp:posOffset>5786755</wp:posOffset>
@@ -11129,8 +11153,13 @@
                             </w:r>
                           </w:p>
                           <w:p>
+                            <w:proofErr w:type="gramStart"/>
                             <w:r>
-                              <w:t>Profr./a:</w:t>
+                              <w:t>Profr./</w:t>
+                            </w:r>
+                            <w:proofErr w:type="gramEnd"/>
+                            <w:r>
+                              <w:t>a:</w:t>
                             </w:r>
                           </w:p>
                         </w:txbxContent>
@@ -11152,7 +11181,7 @@
           </mc:Choice>
           <mc:Fallback>
             <w:pict>
-              <v:shape w14:anchorId="1BEF3927" id="_x0000_s1028" type="#_x0000_t202" style="position:absolute;margin-left:455.65pt;margin-top:369.2pt;width:247.5pt;height:110.6pt;z-index:-251653120;visibility:visible;mso-wrap-style:square;mso-width-percent:0;mso-height-percent:200;mso-wrap-distance-left:9pt;mso-wrap-distance-top:3.6pt;mso-wrap-distance-right:9pt;mso-wrap-distance-bottom:3.6pt;mso-position-horizontal:absolute;mso-position-horizontal-relative:margin;mso-position-vertical:absolute;mso-position-vertical-relative:text;mso-width-percent:0;mso-height-percent:200;mso-width-relative:margin;mso-height-relative:margin;v-text-anchor:top" o:gfxdata="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" strokecolor="window">
+              <v:shape w14:anchorId="1D3D02EE" id="_x0000_s1028" type="#_x0000_t202" style="position:absolute;margin-left:455.65pt;margin-top:369.2pt;width:247.5pt;height:110.6pt;z-index:-251653120;visibility:visible;mso-wrap-style:square;mso-width-percent:0;mso-height-percent:200;mso-wrap-distance-left:9pt;mso-wrap-distance-top:3.6pt;mso-wrap-distance-right:9pt;mso-wrap-distance-bottom:3.6pt;mso-position-horizontal:absolute;mso-position-horizontal-relative:margin;mso-position-vertical:absolute;mso-position-vertical-relative:text;mso-width-percent:0;mso-height-percent:200;mso-width-relative:margin;mso-height-relative:margin;v-text-anchor:top" o:gfxdata="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" strokecolor="window">
                 <v:textbox style="mso-fit-shape-to-text:t">
                   <w:txbxContent>
                     <w:p>
@@ -11169,8 +11198,13 @@
                       </w:r>
                     </w:p>
                     <w:p>
+                      <w:proofErr w:type="gramStart"/>
                       <w:r>
-                        <w:t>Profr./a:</w:t>
+                        <w:t>Profr./</w:t>
+                      </w:r>
+                      <w:proofErr w:type="gramEnd"/>
+                      <w:r>
+                        <w:t>a:</w:t>
                       </w:r>
                     </w:p>
                   </w:txbxContent>
@@ -11264,7 +11298,7 @@
         <w:bdr w:val="none" w:sz="0" w:space="0" w:color="auto" w:frame="1"/>
       </w:rPr>
       <w:drawing>
-        <wp:anchor distT="0" distB="0" distL="114300" distR="114300" simplePos="0" relativeHeight="251659264" behindDoc="1" locked="0" layoutInCell="1" allowOverlap="1" wp14:anchorId="768399FE" wp14:editId="36FD4C56">
+        <wp:anchor distT="0" distB="0" distL="114300" distR="114300" simplePos="0" relativeHeight="251659264" behindDoc="1" locked="0" layoutInCell="1" allowOverlap="1" wp14:anchorId="4756657E" wp14:editId="5880765A">
           <wp:simplePos x="0" y="0"/>
           <wp:positionH relativeFrom="margin">
             <wp:align>left</wp:align>
@@ -11332,7 +11366,7 @@
         <w:bdr w:val="none" w:sz="0" w:space="0" w:color="auto" w:frame="1"/>
       </w:rPr>
       <w:drawing>
-        <wp:anchor distT="0" distB="0" distL="114300" distR="114300" simplePos="0" relativeHeight="251658240" behindDoc="1" locked="0" layoutInCell="1" allowOverlap="1" wp14:anchorId="4A878CFA" wp14:editId="4DFD2B7A">
+        <wp:anchor distT="0" distB="0" distL="114300" distR="114300" simplePos="0" relativeHeight="251658240" behindDoc="1" locked="0" layoutInCell="1" allowOverlap="1" wp14:anchorId="534943E5" wp14:editId="3CBE82EE">
           <wp:simplePos x="0" y="0"/>
           <wp:positionH relativeFrom="column">
             <wp:posOffset>7625080</wp:posOffset>

</xml_diff>